<commit_message>
Added logging of chunk embeds so I can improve the performance of retrieved embeds
</commit_message>
<xml_diff>
--- a/auth-service/app/uploads/WylieBrown_Resume_May_2024.docx
+++ b/auth-service/app/uploads/WylieBrown_Resume_May_2024.docx
@@ -651,7 +651,7 @@
           <w:szCs w:val="21"/>
           <w:rtl w:val="0"/>
         </w:rPr>
-        <w:t xml:space="preserve">I recently left my role as Director of Product Management in order to explore new opportunities. During this time I’m learning more about new industries, new job roles (such as Sales Engineering), and I’m coding. Here are some recent projects: </w:t>
+        <w:t xml:space="preserve">I recently left my role as Director of Product Management to explore new opportunities. During this time, I've been expanding my knowledge of various industries, roles, and technologies. Below are some recent projects:</w:t>
       </w:r>
     </w:p>
     <w:p>
@@ -701,7 +701,7 @@
           <w:szCs w:val="21"/>
           <w:rtl w:val="0"/>
         </w:rPr>
-        <w:t xml:space="preserve"> This bot can be trained on data you scrape about any company you want to work at. You can have as long of an interview with Question, Answer, Feedback, New Question formatting as you would like with the poll model loading new data on the frontend. I leveraged the Langhcain framework to chain together text retrieval which chunks, embeds and then gets indexed with FAISS. The embedded training data persists in PostgreSQL and the chatmodel stores chat history to create a highly relevant interview-like experience. The data is embedded using Openai and then used to fine-tune prompts sent to any LLM chat model you prefer. </w:t>
+        <w:t xml:space="preserve"> Developed a chatbot capable of conducting detailed, interview-style conversations using scraped data from target companies. Utilized the LangChain framework for text retrieval, embedding, and indexing with FAISS. Integrated PostgreSQL for persistent data storage and managed chat history to enhance relevance. Leveraged OpenAI for embedding and fine-tuning prompts sent to preferred LLM chat models.</w:t>
       </w:r>
     </w:p>
     <w:p>
@@ -751,7 +751,7 @@
           <w:szCs w:val="21"/>
           <w:rtl w:val="0"/>
         </w:rPr>
-        <w:t xml:space="preserve"> The goal of this app is to help users quickly determine what items in their house are recyclable based on the item type and their location (US only). It uses flask for the web app and postgreSQL on the backend. I instrumented the app with OpenTelemetry to collect logs, metrics and traces and send them to different Observability tools (Prometheus, Datadog, Observer Inc.). I containerized the flask app, postgres and otel-collector with Docker-compose and then deployed locally and on AWS with Kubernetes. </w:t>
+        <w:t xml:space="preserve"> Developed an app to help users identify recyclable household items based on type and location (US only). Utilized Flask for the web application and PostgreSQL for backend storage. Integrated OpenTelemetry to collect logs, metrics, and traces, sending them to observability tools like Prometheus, Datadog, and Observer Inc. Containerized the application components with Docker Compose and deployed locally and on AWS using Kubernetes.</w:t>
       </w:r>
     </w:p>
     <w:p>
@@ -812,7 +812,7 @@
           <w:szCs w:val="21"/>
           <w:rtl w:val="0"/>
         </w:rPr>
-        <w:t xml:space="preserve">I discovered that most companies have a treasure trove of demo data on Youtube. In order to build training data for my interview-bot I needed that text. The app calls Google’s API for all videos by a channel ID the user inputs. User determines how many videos to transcribe. The yt-dlp module downloads the videos which are then transcribed by Openai’s Whisper model. There are instructions on how to store a cookie.txt for videos you want to download which aren’t child friendly. </w:t>
+        <w:t xml:space="preserve">Created an app to extract and transcribe text from YouTube videos for training data. Users input a channel ID and specify the number of videos to transcribe. The app uses Google's API to fetch videos, downloads them with yt-dlp, and transcribes them using OpenAI's Whisper model. Included instructions for using a cookie.txt file to download age-restricted videos.</w:t>
       </w:r>
     </w:p>
     <w:p>
@@ -2430,7 +2430,7 @@
                 <w:szCs w:val="21"/>
                 <w:rtl w:val="0"/>
               </w:rPr>
-              <w:t xml:space="preserve">Docker, Kubernetes, Terraform</w:t>
+              <w:t xml:space="preserve">Docker, Kubernetes, Terraform, Helm</w:t>
             </w:r>
           </w:p>
         </w:tc>
@@ -2467,7 +2467,7 @@
                 <w:szCs w:val="21"/>
                 <w:rtl w:val="0"/>
               </w:rPr>
-              <w:t xml:space="preserve">Datadog, Observe, Grafana, Pagerduty, Jaeger</w:t>
+              <w:t xml:space="preserve">Datadog, Observe, Grafana, Pagerduty, Jaeger, LangSmith</w:t>
             </w:r>
             <w:r>
               <w:rPr>
@@ -2505,7 +2505,7 @@
                 <w:szCs w:val="21"/>
                 <w:rtl w:val="0"/>
               </w:rPr>
-              <w:t xml:space="preserve"> MySQL, RDS, PostgreSQL</w:t>
+              <w:t xml:space="preserve"> MySQL, AWS RDS, PostgreSQL</w:t>
             </w:r>
           </w:p>
           <w:p>
@@ -2608,7 +2608,7 @@
                 <w:szCs w:val="21"/>
                 <w:rtl w:val="0"/>
               </w:rPr>
-              <w:t xml:space="preserve">Github Actions</w:t>
+              <w:t xml:space="preserve">Github Actions, Jenkins</w:t>
             </w:r>
             <w:r>
               <w:rPr>
@@ -2679,7 +2679,7 @@
                 <w:szCs w:val="21"/>
                 <w:rtl w:val="0"/>
               </w:rPr>
-              <w:t xml:space="preserve">OpenAI</w:t>
+              <w:t xml:space="preserve">OpenAI, Langchain, Whisper, ElevenLabs</w:t>
             </w:r>
           </w:p>
           <w:p>

</xml_diff>

<commit_message>
Auth service updated to sctore text chunks correctly in the mapping table. However, now causing a bug in the training-data-service.
</commit_message>
<xml_diff>
--- a/auth-service/app/uploads/WylieBrown_Resume_May_2024.docx
+++ b/auth-service/app/uploads/WylieBrown_Resume_May_2024.docx
@@ -651,7 +651,7 @@
           <w:szCs w:val="21"/>
           <w:rtl w:val="0"/>
         </w:rPr>
-        <w:t xml:space="preserve">I recently left my role as Director of Product Management in order to explore new opportunities. During this time I’m learning more about new industries, new job roles (such as Sales Engineering), and I’m coding. Here are some recent projects: </w:t>
+        <w:t xml:space="preserve">I recently left my role as Director of Product Management to explore new opportunities. During this time, I've been expanding my knowledge of various industries, roles, and technologies. Below are some recent projects:</w:t>
       </w:r>
     </w:p>
     <w:p>
@@ -701,7 +701,7 @@
           <w:szCs w:val="21"/>
           <w:rtl w:val="0"/>
         </w:rPr>
-        <w:t xml:space="preserve"> This bot can be trained on data you scrape about any company you want to work at. You can have as long of an interview with Question, Answer, Feedback, New Question formatting as you would like with the poll model loading new data on the frontend. I leveraged the Langhcain framework to chain together text retrieval which chunks, embeds and then gets indexed with FAISS. The embedded training data persists in PostgreSQL and the chatmodel stores chat history to create a highly relevant interview-like experience. The data is embedded using Openai and then used to fine-tune prompts sent to any LLM chat model you prefer. </w:t>
+        <w:t xml:space="preserve"> Developed a chatbot capable of conducting detailed, interview-style conversations using scraped data from target companies. Utilized the LangChain framework for text retrieval, embedding, and indexing with FAISS. Integrated PostgreSQL for persistent data storage and managed chat history to enhance relevance. Leveraged OpenAI for embedding and fine-tuning prompts sent to preferred LLM chat models.</w:t>
       </w:r>
     </w:p>
     <w:p>
@@ -751,7 +751,7 @@
           <w:szCs w:val="21"/>
           <w:rtl w:val="0"/>
         </w:rPr>
-        <w:t xml:space="preserve"> The goal of this app is to help users quickly determine what items in their house are recyclable based on the item type and their location (US only). It uses flask for the web app and postgreSQL on the backend. I instrumented the app with OpenTelemetry to collect logs, metrics and traces and send them to different Observability tools (Prometheus, Datadog, Observer Inc.). I containerized the flask app, postgres and otel-collector with Docker-compose and then deployed locally and on AWS with Kubernetes. </w:t>
+        <w:t xml:space="preserve"> Developed an app to help users identify recyclable household items based on type and location (US only). Utilized Flask for the web application and PostgreSQL for backend storage. Integrated OpenTelemetry to collect logs, metrics, and traces, sending them to observability tools like Prometheus, Datadog, and Observer Inc. Containerized the application components with Docker Compose and deployed locally and on AWS using Kubernetes.</w:t>
       </w:r>
     </w:p>
     <w:p>
@@ -812,7 +812,7 @@
           <w:szCs w:val="21"/>
           <w:rtl w:val="0"/>
         </w:rPr>
-        <w:t xml:space="preserve">I discovered that most companies have a treasure trove of demo data on Youtube. In order to build training data for my interview-bot I needed that text. The app calls Google’s API for all videos by a channel ID the user inputs. User determines how many videos to transcribe. The yt-dlp module downloads the videos which are then transcribed by Openai’s Whisper model. There are instructions on how to store a cookie.txt for videos you want to download which aren’t child friendly. </w:t>
+        <w:t xml:space="preserve">Created an app to extract and transcribe text from YouTube videos for training data. Users input a channel ID and specify the number of videos to transcribe. The app uses Google's API to fetch videos, downloads them with yt-dlp, and transcribes them using OpenAI's Whisper model. Included instructions for using a cookie.txt file to download age-restricted videos.</w:t>
       </w:r>
     </w:p>
     <w:p>
@@ -2430,7 +2430,7 @@
                 <w:szCs w:val="21"/>
                 <w:rtl w:val="0"/>
               </w:rPr>
-              <w:t xml:space="preserve">Docker, Kubernetes, Terraform</w:t>
+              <w:t xml:space="preserve">Docker, Kubernetes, Terraform, Helm</w:t>
             </w:r>
           </w:p>
         </w:tc>
@@ -2467,7 +2467,7 @@
                 <w:szCs w:val="21"/>
                 <w:rtl w:val="0"/>
               </w:rPr>
-              <w:t xml:space="preserve">Datadog, Observe, Grafana, Pagerduty, Jaeger</w:t>
+              <w:t xml:space="preserve">Datadog, Observe, Grafana, Pagerduty, Jaeger, LangSmith</w:t>
             </w:r>
             <w:r>
               <w:rPr>
@@ -2505,7 +2505,7 @@
                 <w:szCs w:val="21"/>
                 <w:rtl w:val="0"/>
               </w:rPr>
-              <w:t xml:space="preserve"> MySQL, RDS, PostgreSQL</w:t>
+              <w:t xml:space="preserve"> MySQL, AWS RDS, PostgreSQL</w:t>
             </w:r>
           </w:p>
           <w:p>
@@ -2608,7 +2608,7 @@
                 <w:szCs w:val="21"/>
                 <w:rtl w:val="0"/>
               </w:rPr>
-              <w:t xml:space="preserve">Github Actions</w:t>
+              <w:t xml:space="preserve">Github Actions, Jenkins</w:t>
             </w:r>
             <w:r>
               <w:rPr>
@@ -2679,7 +2679,7 @@
                 <w:szCs w:val="21"/>
                 <w:rtl w:val="0"/>
               </w:rPr>
-              <w:t xml:space="preserve">OpenAI</w:t>
+              <w:t xml:space="preserve">OpenAI, Langchain, Whisper, ElevenLabs</w:t>
             </w:r>
           </w:p>
           <w:p>

</xml_diff>